<commit_message>
First 2 Qs drafted
</commit_message>
<xml_diff>
--- a/Full_mozilla_application.docx
+++ b/Full_mozilla_application.docx
@@ -151,59 +151,92 @@
       </w:r>
     </w:p>
     <w:p>
-      <w:r>
-        <w:t xml:space="preserve">Issue: </w:t>
-      </w:r>
-      <w:r>
-        <w:t>Need ethics esp. w/ rise of AI. Need interpretability too.</w:t>
-      </w:r>
-      <w:r>
-        <w:br/>
-        <w:t xml:space="preserve">Outcome: A light, open, and collaborative ethics platform to create thought and discussion and supplant </w:t>
-      </w:r>
-      <w:r>
-        <w:br/>
-        <w:t xml:space="preserve">                   compliance training.</w:t>
-      </w:r>
-      <w:r>
-        <w:br/>
+      <w:pPr>
+        <w:rPr>
+          <w:i/>
+        </w:rPr>
+      </w:pPr>
+    </w:p>
+    <w:p>
+      <w:r>
+        <w:t xml:space="preserve">Compliance, following laws and guidelines, is the standard answer to ethics at universities but is a deeply un-intellectual. But it has conditioned scientists </w:t>
+      </w:r>
+      <w:r>
+        <w:t>to</w:t>
+      </w:r>
+      <w:r>
+        <w:t xml:space="preserve"> view ethics and openness as a constraint rather than a satisfying part of their work</w:t>
+      </w:r>
+      <w:r>
+        <w:t>.</w:t>
+      </w:r>
+      <w:r>
+        <w:t xml:space="preserve"> </w:t>
+      </w:r>
+      <w:r>
+        <w:t xml:space="preserve">Young scientists receive mandatory </w:t>
+      </w:r>
+      <w:r>
+        <w:t xml:space="preserve">ethics </w:t>
+      </w:r>
+      <w:r>
+        <w:t xml:space="preserve">training that encourages this feeling and leaves them without a place to discuss and develop the sort of thinking required to grapple with new and important questions of the downstream effects of their work. As scientists begin to incorporate AI and many disparate data sources, and as new scientists encounter new tools and types of data, there is no </w:t>
+      </w:r>
+      <w:r>
+        <w:t>is no intellectual space given to them to consider whether their methods and intent are good. The movement to ‘decolonize science’ is a great example of an important conversation that finds no clear home in the typical framework of the science department.</w:t>
+      </w:r>
+    </w:p>
+    <w:p>
+      <w:r>
+        <w:t xml:space="preserve">Given the compliance focus and budget constraints at universities, there is a great opportunity to make ethics and openness an open </w:t>
+      </w:r>
+      <w:proofErr w:type="gramStart"/>
+      <w:r>
+        <w:t xml:space="preserve">project </w:t>
+      </w:r>
+      <w:r>
+        <w:t>in its own right</w:t>
+      </w:r>
+      <w:proofErr w:type="gramEnd"/>
+      <w:r>
+        <w:t>. I intend to develop an open ethics platform for new scientists broadly but with a specific eye to AI in its many incarnations in science</w:t>
+      </w:r>
+      <w:r>
+        <w:t xml:space="preserve"> with the goal of eventually supplanting the unsatisfying compliance training common now</w:t>
+      </w:r>
+      <w:r>
+        <w:t xml:space="preserve">. With local resources such as a new AI </w:t>
+      </w:r>
+      <w:r>
+        <w:t>I</w:t>
+      </w:r>
+      <w:r>
+        <w:t xml:space="preserve">nstitute, the Alan </w:t>
       </w:r>
       <w:proofErr w:type="spellStart"/>
       <w:r>
-        <w:t>Collabs</w:t>
+        <w:t>Alda</w:t>
       </w:r>
       <w:proofErr w:type="spellEnd"/>
       <w:r>
-        <w:t xml:space="preserve">: AI Inst., Alan </w:t>
-      </w:r>
-      <w:proofErr w:type="spellStart"/>
-      <w:r>
-        <w:t>Alda</w:t>
-      </w:r>
-      <w:proofErr w:type="spellEnd"/>
-      <w:r>
-        <w:t xml:space="preserve"> center, </w:t>
-      </w:r>
-      <w:r>
-        <w:t>STRIDE</w:t>
-      </w:r>
-      <w:r>
-        <w:br/>
-        <w:t xml:space="preserve">Engage others: Lots of universities in area – talk to students, network of TEC students. </w:t>
-      </w:r>
-      <w:r>
-        <w:t>Give talks. Hit the conference circuit.</w:t>
-      </w:r>
-    </w:p>
-    <w:p>
-      <w:r>
-        <w:t xml:space="preserve">Compliance, following laws and guidelines, is the standard answer to ethics at universities but is a deeply un-intellectual. But it has conditioned scientists </w:t>
-      </w:r>
-      <w:r>
-        <w:t>to</w:t>
-      </w:r>
-      <w:r>
-        <w:t xml:space="preserve"> view ethics and openness as a constraint rather than a satisfying part of their work</w:t>
+        <w:t xml:space="preserve"> Center for Communicating Science, and the STRIDE decision-support training program on campus, I have a great set of ready collaborators.</w:t>
+      </w:r>
+      <w:r>
+        <w:t xml:space="preserve"> I intend to draw on the Next Generation Explorers Network to understand the process of ethics at other institutions</w:t>
+      </w:r>
+      <w:r>
+        <w:t xml:space="preserve"> and encourage collaboration.</w:t>
+      </w:r>
+    </w:p>
+    <w:p>
+      <w:r>
+        <w:t xml:space="preserve"> </w:t>
+      </w:r>
+      <w:r>
+        <w:t>The public views AI as a worrying and</w:t>
+      </w:r>
+      <w:r>
+        <w:t xml:space="preserve"> nebulous black box</w:t>
       </w:r>
       <w:r>
         <w:t>.</w:t>
@@ -212,138 +245,59 @@
         <w:t xml:space="preserve"> </w:t>
       </w:r>
       <w:r>
-        <w:t xml:space="preserve">Young scientists receive mandatory </w:t>
-      </w:r>
-      <w:r>
-        <w:t xml:space="preserve">ethics </w:t>
-      </w:r>
-      <w:r>
-        <w:t xml:space="preserve">training that encourages this feeling and leaves them without a place to discuss and develop the sort of thinking required to grapple with new and important questions of the downstream effects of their work. As scientists begin to incorporate AI and many disparate data sources, and as new scientists encounter new tools and types of data, there is no </w:t>
-      </w:r>
-      <w:r>
-        <w:t xml:space="preserve">is no intellectual space given to them to consider whether </w:t>
-      </w:r>
-      <w:proofErr w:type="spellStart"/>
-      <w:r>
-        <w:t>their</w:t>
-      </w:r>
-      <w:proofErr w:type="spellEnd"/>
-      <w:r>
-        <w:t xml:space="preserve"> methods and intent are good. The movement to ‘decolonize science’ is a great example of an important conversation that finds no clear home in the typical framework of the science department.</w:t>
-      </w:r>
-    </w:p>
-    <w:p>
-      <w:r>
-        <w:t xml:space="preserve">Given the compliance focus and budget constraints at universities, there is a great opportunity to make ethics and openness an open </w:t>
-      </w:r>
-      <w:proofErr w:type="gramStart"/>
-      <w:r>
-        <w:t xml:space="preserve">project </w:t>
-      </w:r>
-      <w:r>
-        <w:t>in its own right</w:t>
-      </w:r>
-      <w:proofErr w:type="gramEnd"/>
-      <w:r>
-        <w:t>. I intend to develop an open ethics platform for new scientists broadly but with a specific eye to AI in its many incarnations in science</w:t>
-      </w:r>
-      <w:r>
-        <w:t xml:space="preserve"> with the goal of eventually supplanting the unsatisfying compliance training common now</w:t>
-      </w:r>
-      <w:r>
-        <w:t xml:space="preserve">. With local resources such as a new AI </w:t>
-      </w:r>
-      <w:r>
-        <w:t>I</w:t>
-      </w:r>
-      <w:r>
-        <w:t xml:space="preserve">nstitute, the Alan </w:t>
-      </w:r>
-      <w:proofErr w:type="spellStart"/>
-      <w:r>
-        <w:t>Alda</w:t>
-      </w:r>
-      <w:proofErr w:type="spellEnd"/>
-      <w:r>
-        <w:t xml:space="preserve"> Center for Communicating Science, and the STRIDE decision-support training program on campus, I have a great set of ready collaborators.</w:t>
-      </w:r>
-      <w:r>
-        <w:t xml:space="preserve"> I intend to draw on the Next Generation Explorers Network to understand the process of ethics at other institutions</w:t>
-      </w:r>
-      <w:r>
-        <w:t xml:space="preserve"> and encourage collaboration.</w:t>
-      </w:r>
-    </w:p>
-    <w:p>
+        <w:t xml:space="preserve">By </w:t>
+      </w:r>
+      <w:r>
+        <w:t>creating this platform and inserting it into university science training</w:t>
+      </w:r>
+      <w:r>
+        <w:t xml:space="preserve"> we can</w:t>
+      </w:r>
+      <w:r>
+        <w:t xml:space="preserve"> solve two problems</w:t>
+      </w:r>
+      <w:r>
+        <w:t>:</w:t>
+      </w:r>
+      <w:r>
+        <w:t xml:space="preserve"> scientists </w:t>
+      </w:r>
+      <w:r>
+        <w:t xml:space="preserve">have space </w:t>
+      </w:r>
+      <w:r>
+        <w:t>to consider the effects and process of their work from the beginning</w:t>
+      </w:r>
+      <w:r>
+        <w:t xml:space="preserve"> including the privacy and social concerns in AI</w:t>
+      </w:r>
+      <w:r>
+        <w:t xml:space="preserve">, and </w:t>
+      </w:r>
+      <w:r>
+        <w:t xml:space="preserve">the </w:t>
+      </w:r>
+      <w:r>
+        <w:t>idea of the public intellectual</w:t>
+      </w:r>
+      <w:r>
+        <w:t xml:space="preserve"> is invigorated so that scientists are equipped to make their work interpretable. W</w:t>
+      </w:r>
+      <w:r>
+        <w:t>ith the concurrent rise of science skepticism and AI</w:t>
+      </w:r>
+      <w:r>
+        <w:t>, we need scientists good at careful thought and at dismantling the black box</w:t>
+      </w:r>
+      <w:r>
+        <w:t xml:space="preserve"> and everyone benefits if that process can be out in the open</w:t>
+      </w:r>
+      <w:r>
+        <w:t>.</w:t>
+      </w:r>
       <w:r>
         <w:t xml:space="preserve"> </w:t>
       </w:r>
-      <w:r>
-        <w:t>The public views AI as a worrying and</w:t>
-      </w:r>
-      <w:r>
-        <w:t xml:space="preserve"> nebulous black box</w:t>
-      </w:r>
-      <w:r>
-        <w:t>.</w:t>
-      </w:r>
-      <w:r>
-        <w:t xml:space="preserve"> </w:t>
-      </w:r>
-      <w:r>
-        <w:t xml:space="preserve">By </w:t>
-      </w:r>
-      <w:r>
-        <w:t>creating this platform and inserting it into university science training</w:t>
-      </w:r>
-      <w:r>
-        <w:t xml:space="preserve"> we can</w:t>
-      </w:r>
-      <w:r>
-        <w:t xml:space="preserve"> solve two problems</w:t>
-      </w:r>
-      <w:r>
-        <w:t>:</w:t>
-      </w:r>
-      <w:r>
-        <w:t xml:space="preserve"> scientists </w:t>
-      </w:r>
-      <w:r>
-        <w:t xml:space="preserve">have space </w:t>
-      </w:r>
-      <w:r>
-        <w:t>to consider the effects and process of their work from the beginning</w:t>
-      </w:r>
-      <w:r>
-        <w:t xml:space="preserve"> including the privacy and social concerns in AI</w:t>
-      </w:r>
-      <w:r>
-        <w:t xml:space="preserve">, and </w:t>
-      </w:r>
-      <w:r>
-        <w:t xml:space="preserve">the </w:t>
-      </w:r>
-      <w:r>
-        <w:t>idea of the public intellectual</w:t>
-      </w:r>
-      <w:r>
-        <w:t xml:space="preserve"> is invigorated so that scientists are equipped to make their work interpretable. W</w:t>
-      </w:r>
-      <w:r>
-        <w:t>ith the concurrent rise of science skepticism and AI</w:t>
-      </w:r>
-      <w:r>
-        <w:t>, we need scientists good at careful thought and at dismantling the black box</w:t>
-      </w:r>
-      <w:r>
-        <w:t xml:space="preserve"> and everyone benefits if that process can be out in the open</w:t>
-      </w:r>
-      <w:r>
-        <w:t>.</w:t>
-      </w:r>
-      <w:r>
-        <w:t xml:space="preserve"> </w:t>
-      </w:r>
     </w:p>
     <w:p>
       <w:r>
@@ -351,124 +305,115 @@
       </w:r>
     </w:p>
     <w:p/>
-    <w:p>
-      <w:pPr>
-        <w:rPr>
-          <w:b/>
-          <w:i/>
-        </w:rPr>
-      </w:pPr>
-    </w:p>
-    <w:p>
-      <w:pPr>
-        <w:rPr>
-          <w:b/>
-          <w:i/>
-        </w:rPr>
-      </w:pPr>
-      <w:r>
-        <w:rPr>
-          <w:b/>
-          <w:i/>
-        </w:rPr>
-        <w:t>What impact do you see your proposed fellowship project having beyond the term of your fellowship?</w:t>
-      </w:r>
-    </w:p>
-    <w:p>
-      <w:pPr>
-        <w:rPr>
-          <w:b/>
-        </w:rPr>
-      </w:pPr>
-      <w:r>
-        <w:rPr>
-          <w:b/>
-          <w:i/>
-        </w:rPr>
-        <w:t>Please include: the ultimate change in society that the project will help drive, and how the project relates to your personal vision and mission. (2100 char)</w:t>
-      </w:r>
-    </w:p>
-    <w:p>
-      <w:r>
-        <w:t xml:space="preserve">Machine learning is creating a new generation of scientists and they are bursting out of the ivory tower into industry data science and other non-academic fields. But they are educated as if they will remain in academia, with the skills to submit paperwork to a compliance review board but discouraged from working through broader and complicated ethical questions in their field. I encountered this myself as I developed a project to augment my fieldwork in Antarctica by scraping Antarctic vacation photos from the web, assembling a dataset of animal sightings. While I initially questioned my plan on copyright grounds, I began to wonder if this, a </w:t>
-      </w:r>
-      <w:proofErr w:type="gramStart"/>
-      <w:r>
-        <w:t>fairly innocuous</w:t>
-      </w:r>
-      <w:proofErr w:type="gramEnd"/>
-      <w:r>
-        <w:t xml:space="preserve"> use of a web-crawler</w:t>
-      </w:r>
-      <w:r>
-        <w:t xml:space="preserve"> and an AI image classifier</w:t>
-      </w:r>
-      <w:r>
-        <w:t xml:space="preserve">, was still problematic given that </w:t>
-      </w:r>
-      <w:r>
-        <w:t xml:space="preserve">the owners did not intend their photos to be used in that way. While it’s easy to dismiss such a concern as so minor to be above notice, I worry now that this is the process of AI deployments – a sort of ‘death by 1000 cuts’ to privacy. </w:t>
-      </w:r>
-      <w:proofErr w:type="gramStart"/>
-      <w:r>
-        <w:t>As long as</w:t>
-      </w:r>
-      <w:proofErr w:type="gramEnd"/>
-      <w:r>
-        <w:t xml:space="preserve"> we focus only on the largest players – vast tech companies – we ignore how the minor players are creating a culture in which minor misuses are normalized.</w:t>
-      </w:r>
-    </w:p>
     <w:p>
       <w:bookmarkStart w:id="0" w:name="_GoBack"/>
       <w:bookmarkEnd w:id="0"/>
     </w:p>
     <w:p>
-      <w:r>
-        <w:t xml:space="preserve">AI making a new gen of scientists. They should also be a new gen engaging with ethics + </w:t>
-      </w:r>
-      <w:proofErr w:type="spellStart"/>
-      <w:r>
-        <w:t>interp</w:t>
-      </w:r>
-      <w:proofErr w:type="spellEnd"/>
-      <w:r>
-        <w:t xml:space="preserve"> in science. </w:t>
-      </w:r>
-      <w:proofErr w:type="spellStart"/>
-      <w:r>
-        <w:t>Esp</w:t>
-      </w:r>
-      <w:proofErr w:type="spellEnd"/>
-      <w:r>
-        <w:t xml:space="preserve"> in an age where distrust of science. This is the first step toward making scientists a new kind of public intellectual. One good at distilling science to the public and talking about merits. There’s desperation in realizing a project you did years before actually did something bad. There’s also desperation in realizing that you don’t know if something is good and you don’t know how to know. Empowering students at the beginning of grad school will make them better students and better scientists and will act as a check on the post-privacy economy because we keep asking the public to imagine that AI is just a black box. We need people who can say ‘I know how this works – this is what we need to think about.’</w:t>
-      </w:r>
-    </w:p>
-    <w:p>
-      <w:r>
-        <w:t xml:space="preserve">How relate to personal vision and mission: </w:t>
-      </w:r>
-    </w:p>
-    <w:p>
-      <w:pPr>
-        <w:rPr>
-          <w:b/>
-          <w:i/>
-        </w:rPr>
-      </w:pPr>
-    </w:p>
-    <w:p>
-      <w:pPr>
-        <w:rPr>
-          <w:b/>
-          <w:i/>
-        </w:rPr>
-      </w:pPr>
-      <w:r>
-        <w:rPr>
-          <w:b/>
-          <w:i/>
-        </w:rPr>
-        <w:t>Describe what open science means to you, and how it advances your research. (800)</w:t>
+      <w:pPr>
+        <w:rPr>
+          <w:b/>
+          <w:i/>
+        </w:rPr>
+      </w:pPr>
+    </w:p>
+    <w:p>
+      <w:pPr>
+        <w:rPr>
+          <w:b/>
+          <w:i/>
+        </w:rPr>
+      </w:pPr>
+      <w:r>
+        <w:rPr>
+          <w:b/>
+          <w:i/>
+        </w:rPr>
+        <w:lastRenderedPageBreak/>
+        <w:t>What impact do you see your proposed fellowship project having beyond the term of your fellowship?</w:t>
+      </w:r>
+    </w:p>
+    <w:p>
+      <w:pPr>
+        <w:rPr>
+          <w:b/>
+        </w:rPr>
+      </w:pPr>
+      <w:r>
+        <w:rPr>
+          <w:b/>
+          <w:i/>
+        </w:rPr>
+        <w:t xml:space="preserve">Please include: the ultimate change in society that the project will help drive, and how the project relates to your personal vision and mission. </w:t>
+      </w:r>
+      <w:r>
+        <w:rPr>
+          <w:b/>
+        </w:rPr>
+        <w:t>(2100 char)</w:t>
+      </w:r>
+    </w:p>
+    <w:p>
+      <w:r>
+        <w:t xml:space="preserve">Machine learning is creating a new generation of scientists and they are bursting out of the ivory tower into industry data science and other non-academic fields. But they are educated as if they will remain in academia, with the skills to submit paperwork to a compliance review board but discouraged from working through broader and complicated ethical questions in their field. I encountered this myself as I developed a project to augment my fieldwork in Antarctica by scraping Antarctic vacation photos from the web, assembling a dataset of animal sightings. While I initially questioned my plan on copyright grounds, I began to wonder if this, a </w:t>
+      </w:r>
+      <w:proofErr w:type="gramStart"/>
+      <w:r>
+        <w:t>fairly innocuous</w:t>
+      </w:r>
+      <w:proofErr w:type="gramEnd"/>
+      <w:r>
+        <w:t xml:space="preserve"> use of a web-crawler</w:t>
+      </w:r>
+      <w:r>
+        <w:t xml:space="preserve"> and an AI image classifier</w:t>
+      </w:r>
+      <w:r>
+        <w:t xml:space="preserve">, was still problematic given that </w:t>
+      </w:r>
+      <w:r>
+        <w:t xml:space="preserve">the owners did not intend their photos to be used in that way. While it’s easy to dismiss such a concern as so minor to be above notice, I worry now that this is the process of AI deployments – a sort of ‘death by 1000 cuts’ to privacy. </w:t>
+      </w:r>
+      <w:proofErr w:type="gramStart"/>
+      <w:r>
+        <w:t>As long as</w:t>
+      </w:r>
+      <w:proofErr w:type="gramEnd"/>
+      <w:r>
+        <w:t xml:space="preserve"> we focus only on the largest players – vast tech companies – we ignore how the minor players are creating a culture in which minor misuses are normalized.</w:t>
+      </w:r>
+    </w:p>
+    <w:p>
+      <w:r>
+        <w:t xml:space="preserve">Ethics is not merely complying with laws and rules but is the process of thought. It requires that we ask what is good and right for all of us. AI is terrifying for many because those in the field make no effort to make it interpretable. This is self-reinforcing: as </w:t>
+      </w:r>
+      <w:r>
+        <w:t xml:space="preserve">public oversight is limited by its opacity, </w:t>
+      </w:r>
+      <w:r>
+        <w:t>it becomes easier to avoid thinking about negative effects, and the need to keep it opaque grows. If young scientists and engineers develop the intellectual skills to work through their questions and learn to find the process satisfying, they will want their work to be open and interpretable. They will want the public to understand the ways in which their uses of data and the insights they derive from AI are well-considered and should welcome public scrutiny. And more importantly, as public intellectuals they will be able to act as a check on the rest of the post-privacy economy.</w:t>
+      </w:r>
+    </w:p>
+    <w:p/>
+    <w:p>
+      <w:pPr>
+        <w:rPr>
+          <w:b/>
+          <w:i/>
+        </w:rPr>
+      </w:pPr>
+      <w:r>
+        <w:rPr>
+          <w:b/>
+          <w:i/>
+        </w:rPr>
+        <w:t xml:space="preserve">Describe what open science means to you, and how it advances your research. </w:t>
+      </w:r>
+      <w:r>
+        <w:rPr>
+          <w:b/>
+        </w:rPr>
+        <w:t>(800)</w:t>
       </w:r>
     </w:p>
     <w:p>
@@ -511,294 +456,293 @@
           <w:b/>
           <w:i/>
         </w:rPr>
+        <w:t>Mozilla has identified a strategic focus on “better machine decision making” and is looking for impactful projects that will help to ensure this technology is developed and deployed with ethics, responsibility, and accountability in mind. Does your project relate to Mozilla’s priority focus on better machine decision making?</w:t>
+      </w:r>
+    </w:p>
+    <w:p>
+      <w:r>
+        <w:t>Yes</w:t>
+      </w:r>
+    </w:p>
+    <w:p>
+      <w:pPr>
+        <w:rPr>
+          <w:b/>
+          <w:i/>
+        </w:rPr>
+      </w:pPr>
+    </w:p>
+    <w:p>
+      <w:pPr>
+        <w:rPr>
+          <w:b/>
+          <w:i/>
+        </w:rPr>
+      </w:pPr>
+      <w:r>
+        <w:rPr>
+          <w:b/>
+          <w:i/>
+        </w:rPr>
+        <w:t>How would your project/work benefit from feedback and input from Mozilla’s interdisciplinary community, including collaborating with other fellows?</w:t>
+      </w:r>
+    </w:p>
+    <w:p>
+      <w:pPr>
+        <w:rPr>
+          <w:b/>
+          <w:i/>
+        </w:rPr>
+      </w:pPr>
+      <w:r>
+        <w:rPr>
+          <w:b/>
+          <w:i/>
+        </w:rPr>
+        <w:t>At Mozilla, we are committed to an internet that catalyzes collaboration among diverse communities working together for the common good. In your response, please also include the skills/experience you will share with others. (800)</w:t>
+      </w:r>
+    </w:p>
+    <w:p>
+      <w:r>
+        <w:t xml:space="preserve">I’m new in AI </w:t>
+      </w:r>
+      <w:r>
+        <w:t>and would value talking to others who work on AI and questions of ethics in that area. I’d also benefit a lot from being able to talk through and get advice about platform creation. These are skills I’m beginning to develop but in no way could I build out a collaborative platform by myself.</w:t>
+      </w:r>
+    </w:p>
+    <w:p>
+      <w:r>
+        <w:t>I can share my background in human ecology – interactions of people with built and natural systems</w:t>
+      </w:r>
+    </w:p>
+    <w:p>
+      <w:pPr>
+        <w:rPr>
+          <w:b/>
+          <w:i/>
+        </w:rPr>
+      </w:pPr>
+    </w:p>
+    <w:p>
+      <w:pPr>
+        <w:rPr>
+          <w:b/>
+          <w:i/>
+        </w:rPr>
+      </w:pPr>
+      <w:r>
+        <w:rPr>
+          <w:b/>
+          <w:i/>
+        </w:rPr>
+        <w:t>What research field(s) are you in? (500)</w:t>
+      </w:r>
+    </w:p>
+    <w:p>
+      <w:r>
+        <w:t>Spatial, community, and population ecology; satellite remote sensing</w:t>
+      </w:r>
+      <w:r>
+        <w:t>; polar biology</w:t>
+      </w:r>
+    </w:p>
+    <w:p>
+      <w:pPr>
+        <w:rPr>
+          <w:b/>
+        </w:rPr>
+      </w:pPr>
+    </w:p>
+    <w:p>
+      <w:pPr>
+        <w:rPr>
+          <w:b/>
+          <w:i/>
+        </w:rPr>
+      </w:pPr>
+      <w:r>
+        <w:rPr>
+          <w:b/>
+          <w:i/>
+        </w:rPr>
+        <w:t>What is your research focus? (500)</w:t>
+      </w:r>
+    </w:p>
+    <w:p>
+      <w:r>
+        <w:t xml:space="preserve">I </w:t>
+      </w:r>
+      <w:r>
+        <w:t>use</w:t>
+      </w:r>
+      <w:r>
+        <w:t xml:space="preserve"> machine learning and computer vision to try to find novel ways of getting data for ecological questions. </w:t>
+      </w:r>
+      <w:r>
+        <w:t>I use those data</w:t>
+      </w:r>
+      <w:r>
+        <w:t xml:space="preserve"> and field data</w:t>
+      </w:r>
+      <w:r>
+        <w:t xml:space="preserve"> to understand the movements and populations of Antarctic whales, seals, and penguins which are </w:t>
+      </w:r>
+    </w:p>
+    <w:p>
+      <w:pPr>
+        <w:rPr>
+          <w:b/>
+          <w:i/>
+        </w:rPr>
+      </w:pPr>
+      <w:r>
+        <w:rPr>
+          <w:b/>
+          <w:i/>
+        </w:rPr>
+        <w:t>What is a project you are proud of working on? Please provide the project URL (URL)</w:t>
+      </w:r>
+    </w:p>
+    <w:p>
+      <w:pPr>
+        <w:rPr>
+          <w:b/>
+          <w:i/>
+        </w:rPr>
+      </w:pPr>
+      <w:r>
+        <w:rPr>
+          <w:b/>
+          <w:i/>
+        </w:rPr>
+        <w:t>How did you contribute to that project and why are you proud of it? (800)</w:t>
+      </w:r>
+    </w:p>
+    <w:p>
+      <w:pPr>
+        <w:rPr>
+          <w:b/>
+          <w:i/>
+        </w:rPr>
+      </w:pPr>
+    </w:p>
+    <w:p>
+      <w:pPr>
+        <w:rPr>
+          <w:b/>
+          <w:i/>
+        </w:rPr>
+      </w:pPr>
+    </w:p>
+    <w:p>
+      <w:pPr>
+        <w:rPr>
+          <w:b/>
+          <w:i/>
+        </w:rPr>
+      </w:pPr>
+      <w:r>
+        <w:rPr>
+          <w:b/>
+          <w:i/>
+        </w:rPr>
+        <w:t>I am comfortable working in the open and sharing my work publicly, whether through speaking or writing opportunities.</w:t>
+      </w:r>
+    </w:p>
+    <w:p>
+      <w:r>
+        <w:t>Yes</w:t>
+      </w:r>
+    </w:p>
+    <w:p>
+      <w:pPr>
+        <w:rPr>
+          <w:b/>
+          <w:i/>
+        </w:rPr>
+      </w:pPr>
+      <w:r>
+        <w:rPr>
+          <w:b/>
+          <w:i/>
+        </w:rPr>
+        <w:t>URL to a video of a talk/presentation you have given:</w:t>
+      </w:r>
+    </w:p>
+    <w:p>
+      <w:pPr>
+        <w:rPr>
+          <w:b/>
+          <w:i/>
+        </w:rPr>
+      </w:pPr>
+      <w:r>
+        <w:rPr>
+          <w:b/>
+          <w:i/>
+        </w:rPr>
+        <w:t>URL to a blog/article/opinion piece you have written:</w:t>
+      </w:r>
+    </w:p>
+    <w:p>
+      <w:pPr>
+        <w:rPr>
+          <w:b/>
+          <w:i/>
+        </w:rPr>
+      </w:pPr>
+      <w:r>
+        <w:rPr>
+          <w:b/>
+          <w:i/>
+        </w:rPr>
+        <w:t>If you are not able to share a link to a video, please provide the name and date (month, year) of any professional conferences/events where you have previously spoken.</w:t>
+      </w:r>
+    </w:p>
+    <w:p>
+      <w:pPr>
+        <w:rPr>
+          <w:b/>
+          <w:i/>
+        </w:rPr>
+      </w:pPr>
+    </w:p>
+    <w:p>
+      <w:pPr>
+        <w:rPr>
+          <w:b/>
+          <w:i/>
+        </w:rPr>
+      </w:pPr>
+      <w:r>
+        <w:rPr>
+          <w:b/>
+          <w:i/>
+        </w:rPr>
+        <w:t>Name, etc. of one professional reference</w:t>
+      </w:r>
+    </w:p>
+    <w:p>
+      <w:pPr>
+        <w:rPr>
+          <w:b/>
+          <w:i/>
+        </w:rPr>
+      </w:pPr>
+    </w:p>
+    <w:p>
+      <w:pPr>
+        <w:rPr>
+          <w:b/>
+          <w:i/>
+        </w:rPr>
+      </w:pPr>
+      <w:r>
+        <w:rPr>
+          <w:b/>
+          <w:i/>
+        </w:rPr>
         <w:lastRenderedPageBreak/>
-        <w:t>Mozilla has identified a strategic focus on “better machine decision making” and is looking for impactful projects that will help to ensure this technology is developed and deployed with ethics, responsibility, and accountability in mind. Does your project relate to Mozilla’s priority focus on better machine decision making?</w:t>
-      </w:r>
-    </w:p>
-    <w:p>
-      <w:r>
-        <w:t>Yes</w:t>
-      </w:r>
-    </w:p>
-    <w:p>
-      <w:pPr>
-        <w:rPr>
-          <w:b/>
-          <w:i/>
-        </w:rPr>
-      </w:pPr>
-    </w:p>
-    <w:p>
-      <w:pPr>
-        <w:rPr>
-          <w:b/>
-          <w:i/>
-        </w:rPr>
-      </w:pPr>
-      <w:r>
-        <w:rPr>
-          <w:b/>
-          <w:i/>
-        </w:rPr>
-        <w:t>How would your project/work benefit from feedback and input from Mozilla’s interdisciplinary community, including collaborating with other fellows?</w:t>
-      </w:r>
-    </w:p>
-    <w:p>
-      <w:pPr>
-        <w:rPr>
-          <w:b/>
-          <w:i/>
-        </w:rPr>
-      </w:pPr>
-      <w:r>
-        <w:rPr>
-          <w:b/>
-          <w:i/>
-        </w:rPr>
-        <w:t>At Mozilla, we are committed to an internet that catalyzes collaboration among diverse communities working together for the common good. In your response, please also include the skills/experience you will share with others. (800)</w:t>
-      </w:r>
-    </w:p>
-    <w:p>
-      <w:r>
-        <w:t xml:space="preserve">I’m new in AI </w:t>
-      </w:r>
-      <w:r>
-        <w:t>and would value talking to others who work on AI and questions of ethics in that area. I’d also benefit a lot from being able to talk through and get advice about platform creation. These are skills I’m beginning to develop but in no way could I build out a collaborative platform by myself.</w:t>
-      </w:r>
-    </w:p>
-    <w:p>
-      <w:r>
-        <w:t>I can share my background in human ecology – interactions of people with built and natural systems</w:t>
-      </w:r>
-    </w:p>
-    <w:p>
-      <w:pPr>
-        <w:rPr>
-          <w:b/>
-          <w:i/>
-        </w:rPr>
-      </w:pPr>
-    </w:p>
-    <w:p>
-      <w:pPr>
-        <w:rPr>
-          <w:b/>
-          <w:i/>
-        </w:rPr>
-      </w:pPr>
-      <w:r>
-        <w:rPr>
-          <w:b/>
-          <w:i/>
-        </w:rPr>
-        <w:t>What research field(s) are you in? (500)</w:t>
-      </w:r>
-    </w:p>
-    <w:p>
-      <w:r>
-        <w:t>Spatial, community, and population ecology; satellite remote sensing</w:t>
-      </w:r>
-      <w:r>
-        <w:t>; polar biology</w:t>
-      </w:r>
-    </w:p>
-    <w:p>
-      <w:pPr>
-        <w:rPr>
-          <w:b/>
-        </w:rPr>
-      </w:pPr>
-    </w:p>
-    <w:p>
-      <w:pPr>
-        <w:rPr>
-          <w:b/>
-          <w:i/>
-        </w:rPr>
-      </w:pPr>
-      <w:r>
-        <w:rPr>
-          <w:b/>
-          <w:i/>
-        </w:rPr>
-        <w:t>What is your research focus? (500)</w:t>
-      </w:r>
-    </w:p>
-    <w:p>
-      <w:r>
-        <w:t xml:space="preserve">I </w:t>
-      </w:r>
-      <w:r>
-        <w:t>use</w:t>
-      </w:r>
-      <w:r>
-        <w:t xml:space="preserve"> machine learning and computer vision to try to find novel ways of getting data for ecological questions. </w:t>
-      </w:r>
-      <w:r>
-        <w:t>I use those data</w:t>
-      </w:r>
-      <w:r>
-        <w:t xml:space="preserve"> and field data</w:t>
-      </w:r>
-      <w:r>
-        <w:t xml:space="preserve"> to understand the movements and populations of Antarctic whales, seals, and penguins which are </w:t>
-      </w:r>
-    </w:p>
-    <w:p>
-      <w:pPr>
-        <w:rPr>
-          <w:b/>
-          <w:i/>
-        </w:rPr>
-      </w:pPr>
-      <w:r>
-        <w:rPr>
-          <w:b/>
-          <w:i/>
-        </w:rPr>
-        <w:t>What is a project you are proud of working on? Please provide the project URL (URL)</w:t>
-      </w:r>
-    </w:p>
-    <w:p>
-      <w:pPr>
-        <w:rPr>
-          <w:b/>
-          <w:i/>
-        </w:rPr>
-      </w:pPr>
-      <w:r>
-        <w:rPr>
-          <w:b/>
-          <w:i/>
-        </w:rPr>
-        <w:t>How did you contribute to that project and why are you proud of it? (800)</w:t>
-      </w:r>
-    </w:p>
-    <w:p>
-      <w:pPr>
-        <w:rPr>
-          <w:b/>
-          <w:i/>
-        </w:rPr>
-      </w:pPr>
-    </w:p>
-    <w:p>
-      <w:pPr>
-        <w:rPr>
-          <w:b/>
-          <w:i/>
-        </w:rPr>
-      </w:pPr>
-    </w:p>
-    <w:p>
-      <w:pPr>
-        <w:rPr>
-          <w:b/>
-          <w:i/>
-        </w:rPr>
-      </w:pPr>
-      <w:r>
-        <w:rPr>
-          <w:b/>
-          <w:i/>
-        </w:rPr>
-        <w:t>I am comfortable working in the open and sharing my work publicly, whether through speaking or writing opportunities.</w:t>
-      </w:r>
-    </w:p>
-    <w:p>
-      <w:r>
-        <w:t>Yes</w:t>
-      </w:r>
-    </w:p>
-    <w:p>
-      <w:pPr>
-        <w:rPr>
-          <w:b/>
-          <w:i/>
-        </w:rPr>
-      </w:pPr>
-      <w:r>
-        <w:rPr>
-          <w:b/>
-          <w:i/>
-        </w:rPr>
-        <w:t>URL to a video of a talk/presentation you have given:</w:t>
-      </w:r>
-    </w:p>
-    <w:p>
-      <w:pPr>
-        <w:rPr>
-          <w:b/>
-          <w:i/>
-        </w:rPr>
-      </w:pPr>
-      <w:r>
-        <w:rPr>
-          <w:b/>
-          <w:i/>
-        </w:rPr>
-        <w:t>URL to a blog/article/opinion piece you have written:</w:t>
-      </w:r>
-    </w:p>
-    <w:p>
-      <w:pPr>
-        <w:rPr>
-          <w:b/>
-          <w:i/>
-        </w:rPr>
-      </w:pPr>
-      <w:r>
-        <w:rPr>
-          <w:b/>
-          <w:i/>
-        </w:rPr>
-        <w:lastRenderedPageBreak/>
-        <w:t>If you are not able to share a link to a video, please provide the name and date (month, year) of any professional conferences/events where you have previously spoken.</w:t>
-      </w:r>
-    </w:p>
-    <w:p>
-      <w:pPr>
-        <w:rPr>
-          <w:b/>
-          <w:i/>
-        </w:rPr>
-      </w:pPr>
-    </w:p>
-    <w:p>
-      <w:pPr>
-        <w:rPr>
-          <w:b/>
-          <w:i/>
-        </w:rPr>
-      </w:pPr>
-      <w:r>
-        <w:rPr>
-          <w:b/>
-          <w:i/>
-        </w:rPr>
-        <w:t>Name, etc. of one professional reference</w:t>
-      </w:r>
-    </w:p>
-    <w:p>
-      <w:pPr>
-        <w:rPr>
-          <w:b/>
-          <w:i/>
-        </w:rPr>
-      </w:pPr>
-    </w:p>
-    <w:p>
-      <w:pPr>
-        <w:rPr>
-          <w:b/>
-          <w:i/>
-        </w:rPr>
-      </w:pPr>
-      <w:r>
-        <w:rPr>
-          <w:b/>
-          <w:i/>
-        </w:rPr>
         <w:t>CV</w:t>
       </w:r>
     </w:p>

</xml_diff>